<commit_message>
do you want to cancel the game
</commit_message>
<xml_diff>
--- a/Documents/ProjectC4_Requirements.docx
+++ b/Documents/ProjectC4_Requirements.docx
@@ -291,8 +291,6 @@
             </w:rPr>
             <w:t>Innehållsförteckning</w:t>
           </w:r>
-          <w:bookmarkStart w:id="0" w:name="_GoBack"/>
-          <w:bookmarkEnd w:id="0"/>
         </w:p>
         <w:p>
           <w:pPr>
@@ -839,7 +837,7 @@
       <w:pPr>
         <w:pStyle w:val="Rubrik1"/>
       </w:pPr>
-      <w:bookmarkStart w:id="1" w:name="_Toc419122385"/>
+      <w:bookmarkStart w:id="0" w:name="_Toc419122385"/>
       <w:r>
         <w:lastRenderedPageBreak/>
         <w:t>R</w:t>
@@ -847,7 +845,7 @@
       <w:r>
         <w:t>evisionshistorik</w:t>
       </w:r>
-      <w:bookmarkEnd w:id="1"/>
+      <w:bookmarkEnd w:id="0"/>
     </w:p>
     <w:tbl>
       <w:tblPr>
@@ -1375,124 +1373,173 @@
       <w:r>
         <w:br w:type="page"/>
       </w:r>
-      <w:bookmarkStart w:id="2" w:name="_Toc419122386"/>
+      <w:bookmarkStart w:id="1" w:name="_Toc419122386"/>
       <w:r>
         <w:lastRenderedPageBreak/>
         <w:t>Produktbeskrivning</w:t>
       </w:r>
+      <w:bookmarkEnd w:id="1"/>
+    </w:p>
+    <w:p/>
+    <w:p>
+      <w:r>
+        <w:t xml:space="preserve">En fyra i rad </w:t>
+      </w:r>
+      <w:r>
+        <w:t xml:space="preserve">applikation där man kan spela både online och </w:t>
+      </w:r>
+      <w:proofErr w:type="spellStart"/>
+      <w:r>
+        <w:t>offline</w:t>
+      </w:r>
+      <w:proofErr w:type="spellEnd"/>
+      <w:r>
+        <w:t xml:space="preserve">. I </w:t>
+      </w:r>
+      <w:proofErr w:type="spellStart"/>
+      <w:r>
+        <w:t>offline</w:t>
+      </w:r>
+      <w:proofErr w:type="spellEnd"/>
+      <w:r>
+        <w:t>-läget ska man kunna spela två personer på samma enhet. Det ska gå att ändra hur många rundor en match ska vara och hur stort spelbrädet ska vara.</w:t>
+      </w:r>
+    </w:p>
+    <w:p>
+      <w:r>
+        <w:t>I online-läget ska man kunna skapa ett eget konto eller logga in på ett befintligt. På serversidan ska all information om användaren sparas i en databas. Det ska gå att söka efter spel och möta en annan inloggad spelare över internet (på varsin enhet).</w:t>
+      </w:r>
+    </w:p>
+    <w:p>
+      <w:r>
+        <w:t xml:space="preserve">Här ska det även finnas </w:t>
+      </w:r>
+      <w:proofErr w:type="spellStart"/>
+      <w:r>
+        <w:t>power-ups</w:t>
+      </w:r>
+      <w:proofErr w:type="spellEnd"/>
+      <w:r>
+        <w:t xml:space="preserve"> som kommer göra spelet både roligare och svårare. Dessa kommer vara uppdelade i tre kategorier baserat på hur bra de är. Chansen att dessa uppstår beror på hur bra de är. Bättre </w:t>
+      </w:r>
+      <w:proofErr w:type="spellStart"/>
+      <w:r>
+        <w:t>power-up</w:t>
+      </w:r>
+      <w:proofErr w:type="spellEnd"/>
+      <w:r>
+        <w:t xml:space="preserve"> ger mindre chans att de kommer uppstå. Är du inloggad ska det gå</w:t>
+      </w:r>
+      <w:r>
+        <w:t xml:space="preserve"> att kolla ranking och </w:t>
+      </w:r>
+      <w:proofErr w:type="spellStart"/>
+      <w:r>
+        <w:t>highscore</w:t>
+      </w:r>
+      <w:proofErr w:type="spellEnd"/>
+      <w:r>
+        <w:t xml:space="preserve">. </w:t>
+      </w:r>
+    </w:p>
+    <w:p>
+      <w:r>
+        <w:t>Det ska även gå att ändra sin personliga i</w:t>
+      </w:r>
+      <w:r>
+        <w:t>nformation</w:t>
+      </w:r>
+      <w:r>
+        <w:t xml:space="preserve"> som namn, efternamn och email.</w:t>
+      </w:r>
+    </w:p>
+    <w:p>
+      <w:r>
+        <w:t>Designen på</w:t>
+      </w:r>
+      <w:r>
+        <w:t xml:space="preserve"> applikationen ska vara stilren och enkel</w:t>
+      </w:r>
+      <w:r>
+        <w:t>. Man ska få intrycket av kvalitet.</w:t>
+      </w:r>
+    </w:p>
+    <w:p>
+      <w:pPr>
+        <w:pStyle w:val="Rubrik1"/>
+      </w:pPr>
+      <w:bookmarkStart w:id="2" w:name="_Toc419122387"/>
+      <w:r>
+        <w:t>Målgrupp</w:t>
+      </w:r>
       <w:bookmarkEnd w:id="2"/>
     </w:p>
     <w:p/>
     <w:p>
       <w:r>
-        <w:t xml:space="preserve">En fyra i rad </w:t>
-      </w:r>
-      <w:r>
-        <w:t>applikation där man kan spela både online och offline. I offline-läget ska man kunna spela två personer på samma enhet. Det ska gå att ändra hur många rundor en match ska vara och hur stort spelbrädet ska vara.</w:t>
-      </w:r>
-    </w:p>
-    <w:p>
-      <w:r>
-        <w:t>I online-läget ska man kunna skapa ett eget konto eller logga in på ett befintligt. På serversidan ska all information om användaren sparas i en databas. Det ska gå att söka efter spel och möta en annan inloggad spelare över internet (på varsin enhet).</w:t>
-      </w:r>
-    </w:p>
-    <w:p>
-      <w:r>
-        <w:t>Här ska det även finnas power-ups som kommer göra spelet både roligare och svårare. Dessa kommer vara uppdelade i tre kategorier baserat på hur bra de är. Chansen att dessa uppstår beror på hur bra de är. Bättre power-up ger mindre chans att de kommer uppstå. Är du inloggad ska det gå</w:t>
-      </w:r>
-      <w:r>
-        <w:t xml:space="preserve"> att kolla ranking och highscore. </w:t>
-      </w:r>
-    </w:p>
-    <w:p>
-      <w:r>
-        <w:t>Det ska även gå att ändra sin personliga i</w:t>
-      </w:r>
-      <w:r>
-        <w:t>nformation</w:t>
-      </w:r>
-      <w:r>
-        <w:t xml:space="preserve"> som namn, efternamn och email.</w:t>
-      </w:r>
-    </w:p>
-    <w:p>
-      <w:r>
-        <w:t>Designen på</w:t>
-      </w:r>
-      <w:r>
-        <w:t xml:space="preserve"> applikationen ska vara stilren och enkel</w:t>
-      </w:r>
-      <w:r>
-        <w:t>. Man ska få intrycket av kvalitet.</w:t>
+        <w:t xml:space="preserve">Vår primära målgrupp är tävlingsmänniskor i åldern 12-30 som gillar spel med simpel grundidé och som tillåter stor möjlighet för individuell förbättring. </w:t>
+      </w:r>
+      <w:r>
+        <w:t>Även personer som vill ha något att spela för att fördriva tiden.</w:t>
+      </w:r>
+    </w:p>
+    <w:p/>
+    <w:p>
+      <w:pPr>
+        <w:pStyle w:val="Rubrik2"/>
+      </w:pPr>
+      <w:bookmarkStart w:id="3" w:name="_Toc419122388"/>
+      <w:r>
+        <w:t>Persona</w:t>
+      </w:r>
+      <w:bookmarkEnd w:id="3"/>
+    </w:p>
+    <w:p>
+      <w:r>
+        <w:t xml:space="preserve">Niklas, 24 år. Han gillar datorspel, fotboll och </w:t>
+      </w:r>
+      <w:proofErr w:type="spellStart"/>
+      <w:r>
+        <w:t>Tetris</w:t>
+      </w:r>
+      <w:proofErr w:type="spellEnd"/>
+      <w:r>
+        <w:t xml:space="preserve">. På kvällarna spelar han datorspelet League </w:t>
+      </w:r>
+      <w:proofErr w:type="spellStart"/>
+      <w:r>
+        <w:t>of</w:t>
+      </w:r>
+      <w:proofErr w:type="spellEnd"/>
+      <w:r>
+        <w:t xml:space="preserve"> Legends där han är något skickligare än medelspelaren. På bussen mot skolan försöker han åtgärda sitt spelbegär genom att istället spela på mobilen. Då tar han fram Fyra i rad där han snabbt och enkelt dominerar sina motståndare.</w:t>
+      </w:r>
+    </w:p>
+    <w:p>
+      <w:r>
+        <w:br w:type="page"/>
       </w:r>
     </w:p>
     <w:p>
       <w:pPr>
         <w:pStyle w:val="Rubrik1"/>
       </w:pPr>
-      <w:bookmarkStart w:id="3" w:name="_Toc419122387"/>
-      <w:r>
-        <w:t>Målgrupp</w:t>
-      </w:r>
-      <w:bookmarkEnd w:id="3"/>
-    </w:p>
-    <w:p/>
-    <w:p>
-      <w:r>
-        <w:t xml:space="preserve">Vår primära målgrupp är tävlingsmänniskor i åldern 12-30 som gillar spel med simpel grundidé och som tillåter stor möjlighet för individuell förbättring. </w:t>
-      </w:r>
-      <w:r>
-        <w:t>Även personer som vill ha något att spela för att fördriva tiden.</w:t>
-      </w:r>
-    </w:p>
-    <w:p/>
-    <w:p>
-      <w:pPr>
-        <w:pStyle w:val="Rubrik2"/>
-      </w:pPr>
-      <w:bookmarkStart w:id="4" w:name="_Toc419122388"/>
-      <w:r>
-        <w:t>Persona</w:t>
-      </w:r>
-      <w:bookmarkEnd w:id="4"/>
-    </w:p>
-    <w:p>
-      <w:r>
-        <w:t>Niklas, 24 år. Han gillar datorspel, fotboll och Tetris. På kvällarna spelar han datorspelet League of Legends där han är något skickligare än medelspelaren. På bussen mot skolan försöker han åtgärda sitt spelbegär genom att istället spela på mobilen. Då tar han fram Fyra i rad där han snabbt och enkelt dominerar sina motståndare.</w:t>
-      </w:r>
-    </w:p>
-    <w:p>
-      <w:r>
-        <w:br w:type="page"/>
-      </w:r>
-    </w:p>
-    <w:p>
-      <w:pPr>
-        <w:pStyle w:val="Rubrik1"/>
-      </w:pPr>
-      <w:bookmarkStart w:id="5" w:name="_Toc419122389"/>
+      <w:bookmarkStart w:id="4" w:name="_Toc419122389"/>
       <w:r>
         <w:lastRenderedPageBreak/>
         <w:t>Krav</w:t>
       </w:r>
+      <w:bookmarkEnd w:id="4"/>
+    </w:p>
+    <w:p>
+      <w:pPr>
+        <w:pStyle w:val="Rubrik2"/>
+      </w:pPr>
+      <w:bookmarkStart w:id="5" w:name="_Toc419122390"/>
+      <w:r>
+        <w:t>Funktionella krav</w:t>
+      </w:r>
       <w:bookmarkEnd w:id="5"/>
-    </w:p>
-    <w:p>
-      <w:pPr>
-        <w:pStyle w:val="Rubrik2"/>
-      </w:pPr>
-      <w:bookmarkStart w:id="6" w:name="_Toc419122390"/>
-      <w:r>
-        <w:t>Funktionella krav</w:t>
-      </w:r>
-      <w:bookmarkEnd w:id="6"/>
-    </w:p>
-    <w:p>
-      <w:pPr>
-        <w:rPr>
-          <w:b/>
-        </w:rPr>
-      </w:pPr>
     </w:p>
     <w:p>
       <w:pPr>
@@ -1642,10 +1689,7 @@
         </w:numPr>
       </w:pPr>
       <w:r>
-        <w:t>FK-L-6: Timer</w:t>
-      </w:r>
-      <w:r>
-        <w:t>.</w:t>
+        <w:t>FK-L-6: Under nätverksspel ska en spelare ha max 30 sekunder på sig att lägga sin bricka efter att första brickan är lagd.</w:t>
       </w:r>
     </w:p>
     <w:p>
@@ -1659,8 +1703,13 @@
       <w:r>
         <w:t xml:space="preserve">FK-L-7: </w:t>
       </w:r>
-      <w:r>
-        <w:t>Powerup Rush ska ge spelaren 10 sekunder att lägga sitt drag.</w:t>
+      <w:proofErr w:type="spellStart"/>
+      <w:r>
+        <w:t>Powerup</w:t>
+      </w:r>
+      <w:proofErr w:type="spellEnd"/>
+      <w:r>
+        <w:t xml:space="preserve"> Rush ska ge spelaren 10 sekunder att lägga sitt drag.</w:t>
       </w:r>
     </w:p>
     <w:p>
@@ -1672,7 +1721,23 @@
         </w:numPr>
       </w:pPr>
       <w:r>
-        <w:t>FK-L-8: Powerup Colorblind ska ändra färgen på alla tiles till svart.</w:t>
+        <w:t xml:space="preserve">FK-L-8: </w:t>
+      </w:r>
+      <w:proofErr w:type="spellStart"/>
+      <w:r>
+        <w:t>Powerup</w:t>
+      </w:r>
+      <w:proofErr w:type="spellEnd"/>
+      <w:r>
+        <w:t xml:space="preserve"> Colorblind ska ändra färgen på alla </w:t>
+      </w:r>
+      <w:proofErr w:type="spellStart"/>
+      <w:r>
+        <w:t>tiles</w:t>
+      </w:r>
+      <w:proofErr w:type="spellEnd"/>
+      <w:r>
+        <w:t xml:space="preserve"> till svart.</w:t>
       </w:r>
     </w:p>
     <w:p>
@@ -1684,7 +1749,31 @@
         </w:numPr>
       </w:pPr>
       <w:r>
-        <w:t>FK-L-9: Powerup Bomb ska ta bort alla tiles under sig på samma column.</w:t>
+        <w:t xml:space="preserve">FK-L-9: </w:t>
+      </w:r>
+      <w:proofErr w:type="spellStart"/>
+      <w:r>
+        <w:t>Powerup</w:t>
+      </w:r>
+      <w:proofErr w:type="spellEnd"/>
+      <w:r>
+        <w:t xml:space="preserve"> Bomb ska ta bort alla </w:t>
+      </w:r>
+      <w:proofErr w:type="spellStart"/>
+      <w:r>
+        <w:t>tiles</w:t>
+      </w:r>
+      <w:proofErr w:type="spellEnd"/>
+      <w:r>
+        <w:t xml:space="preserve"> under sig på samma </w:t>
+      </w:r>
+      <w:proofErr w:type="spellStart"/>
+      <w:r>
+        <w:t>column</w:t>
+      </w:r>
+      <w:proofErr w:type="spellEnd"/>
+      <w:r>
+        <w:t>.</w:t>
       </w:r>
     </w:p>
     <w:p>
@@ -1696,7 +1785,23 @@
         </w:numPr>
       </w:pPr>
       <w:r>
-        <w:t>FK-L-10: Powerup Extra Turn ska ge spelaren ett extra drag.</w:t>
+        <w:t xml:space="preserve">FK-L-10: </w:t>
+      </w:r>
+      <w:proofErr w:type="spellStart"/>
+      <w:r>
+        <w:t>Powerup</w:t>
+      </w:r>
+      <w:proofErr w:type="spellEnd"/>
+      <w:r>
+        <w:t xml:space="preserve"> Extra </w:t>
+      </w:r>
+      <w:proofErr w:type="spellStart"/>
+      <w:r>
+        <w:t>Turn</w:t>
+      </w:r>
+      <w:proofErr w:type="spellEnd"/>
+      <w:r>
+        <w:t xml:space="preserve"> ska ge spelaren ett extra drag.</w:t>
       </w:r>
     </w:p>
     <w:p>
@@ -1708,7 +1813,31 @@
         </w:numPr>
       </w:pPr>
       <w:r>
-        <w:t>FK-L-11: Powerup Swap ska göra att motståndaren och spelaren bytar tiles med varandra.</w:t>
+        <w:t xml:space="preserve">FK-L-11: </w:t>
+      </w:r>
+      <w:proofErr w:type="spellStart"/>
+      <w:r>
+        <w:t>Powerup</w:t>
+      </w:r>
+      <w:proofErr w:type="spellEnd"/>
+      <w:r>
+        <w:t xml:space="preserve"> Swap ska göra att motståndaren och spelaren </w:t>
+      </w:r>
+      <w:proofErr w:type="spellStart"/>
+      <w:r>
+        <w:t>bytar</w:t>
+      </w:r>
+      <w:proofErr w:type="spellEnd"/>
+      <w:r>
+        <w:t xml:space="preserve"> </w:t>
+      </w:r>
+      <w:proofErr w:type="spellStart"/>
+      <w:r>
+        <w:t>tiles</w:t>
+      </w:r>
+      <w:proofErr w:type="spellEnd"/>
+      <w:r>
+        <w:t xml:space="preserve"> med varandra.</w:t>
       </w:r>
     </w:p>
     <w:p>
@@ -1720,7 +1849,15 @@
         </w:numPr>
       </w:pPr>
       <w:r>
-        <w:t>FK-L-12: Kunna ändra grid-storleken, vem som börjar samt hur många ronder man vill spela innan man startar ett lokalt spel.</w:t>
+        <w:t xml:space="preserve">FK-L-12: Kunna ändra </w:t>
+      </w:r>
+      <w:proofErr w:type="spellStart"/>
+      <w:r>
+        <w:t>grid</w:t>
+      </w:r>
+      <w:proofErr w:type="spellEnd"/>
+      <w:r>
+        <w:t>-storleken, vem som börjar samt hur många ronder man vill spela innan man startar ett lokalt spel.</w:t>
       </w:r>
     </w:p>
     <w:p>
@@ -1813,7 +1950,15 @@
         </w:numPr>
       </w:pPr>
       <w:r>
-        <w:t xml:space="preserve">FK-U-4: Highlight på vinnaren </w:t>
+        <w:t xml:space="preserve">FK-U-4: </w:t>
+      </w:r>
+      <w:proofErr w:type="spellStart"/>
+      <w:r>
+        <w:t>Highlight</w:t>
+      </w:r>
+      <w:proofErr w:type="spellEnd"/>
+      <w:r>
+        <w:t xml:space="preserve"> på vinnaren </w:t>
       </w:r>
     </w:p>
     <w:p>
@@ -1825,7 +1970,23 @@
         </w:numPr>
       </w:pPr>
       <w:r>
-        <w:t>FK-U-5: Visa new game- / rematch-knapp efter avslutat spel</w:t>
+        <w:t xml:space="preserve">FK-U-5: Visa new </w:t>
+      </w:r>
+      <w:proofErr w:type="gramStart"/>
+      <w:r>
+        <w:t xml:space="preserve">game- / </w:t>
+      </w:r>
+      <w:proofErr w:type="spellStart"/>
+      <w:r>
+        <w:t>rematch</w:t>
+      </w:r>
+      <w:proofErr w:type="spellEnd"/>
+      <w:r>
+        <w:t>-knapp</w:t>
+      </w:r>
+      <w:proofErr w:type="gramEnd"/>
+      <w:r>
+        <w:t xml:space="preserve"> efter avslutat spel</w:t>
       </w:r>
     </w:p>
     <w:p>
@@ -1885,7 +2046,15 @@
         </w:numPr>
       </w:pPr>
       <w:r>
-        <w:t>FK-U-10: Visa leaderboard.</w:t>
+        <w:t xml:space="preserve">FK-U-10: Visa </w:t>
+      </w:r>
+      <w:proofErr w:type="spellStart"/>
+      <w:r>
+        <w:t>leaderboard</w:t>
+      </w:r>
+      <w:proofErr w:type="spellEnd"/>
+      <w:r>
+        <w:t>.</w:t>
       </w:r>
     </w:p>
     <w:p>
@@ -1929,7 +2098,10 @@
         <w:ind w:left="360"/>
       </w:pPr>
     </w:p>
-    <w:p/>
+    <w:p>
+      <w:bookmarkStart w:id="6" w:name="_GoBack"/>
+      <w:bookmarkEnd w:id="6"/>
+    </w:p>
     <w:p>
       <w:pPr>
         <w:rPr>
@@ -2094,7 +2266,15 @@
         </w:numPr>
       </w:pPr>
       <w:r>
-        <w:t>FK-NB-8: Servern skall skapa ett nytt nätverksspel om båda spelarna tryckt på Rematch.</w:t>
+        <w:t xml:space="preserve">FK-NB-8: Servern skall skapa ett nytt nätverksspel om båda spelarna tryckt på </w:t>
+      </w:r>
+      <w:proofErr w:type="spellStart"/>
+      <w:r>
+        <w:t>Rematch</w:t>
+      </w:r>
+      <w:proofErr w:type="spellEnd"/>
+      <w:r>
+        <w:t>.</w:t>
       </w:r>
     </w:p>
     <w:p>
@@ -2112,7 +2292,15 @@
         <w:t>: Profil där matchhistorik och information om användaren sparas.</w:t>
       </w:r>
       <w:r>
-        <w:t xml:space="preserve"> Man ska också kunna kolla / ändra i profilen.</w:t>
+        <w:t xml:space="preserve"> Man ska också kunna </w:t>
+      </w:r>
+      <w:proofErr w:type="gramStart"/>
+      <w:r>
+        <w:t>kolla / ändra</w:t>
+      </w:r>
+      <w:proofErr w:type="gramEnd"/>
+      <w:r>
+        <w:t xml:space="preserve"> i profilen.</w:t>
       </w:r>
     </w:p>
     <w:p>
@@ -2124,7 +2312,23 @@
         </w:numPr>
       </w:pPr>
       <w:r>
-        <w:t xml:space="preserve">FK-NB-10: Man ska kunna hämta information från databasen så att man kan visa en leaderboard med vinster, förluster, lika och elo.  </w:t>
+        <w:t xml:space="preserve">FK-NB-10: Man ska kunna hämta information från databasen så att man kan visa en </w:t>
+      </w:r>
+      <w:proofErr w:type="spellStart"/>
+      <w:r>
+        <w:t>leaderboard</w:t>
+      </w:r>
+      <w:proofErr w:type="spellEnd"/>
+      <w:r>
+        <w:t xml:space="preserve"> med vinster, förluster, lika och </w:t>
+      </w:r>
+      <w:proofErr w:type="spellStart"/>
+      <w:r>
+        <w:t>elo</w:t>
+      </w:r>
+      <w:proofErr w:type="spellEnd"/>
+      <w:r>
+        <w:t xml:space="preserve">.  </w:t>
       </w:r>
     </w:p>
     <w:p/>
@@ -2169,39 +2373,6 @@
           <w:b/>
         </w:rPr>
         <w:tab/>
-      </w:r>
-    </w:p>
-    <w:p>
-      <w:pPr>
-        <w:pStyle w:val="Liststycke"/>
-        <w:numPr>
-          <w:ilvl w:val="0"/>
-          <w:numId w:val="3"/>
-        </w:numPr>
-      </w:pPr>
-      <w:r>
-        <w:t>IFK</w:t>
-      </w:r>
-      <w:r>
-        <w:t>-</w:t>
-      </w:r>
-      <w:r>
-        <w:t>U</w:t>
-      </w:r>
-      <w:r>
-        <w:t>-</w:t>
-      </w:r>
-      <w:r>
-        <w:t xml:space="preserve">1: Man ska kunna lägga en bricka innan animationen är klar för föregående </w:t>
-      </w:r>
-      <w:r>
-        <w:t>lagda</w:t>
-      </w:r>
-      <w:r>
-        <w:t xml:space="preserve"> </w:t>
-      </w:r>
-      <w:r>
-        <w:t>bricka</w:t>
       </w:r>
     </w:p>
     <w:p>
@@ -2371,7 +2542,7 @@
           <w:rPr>
             <w:noProof/>
           </w:rPr>
-          <w:t>2</w:t>
+          <w:t>4</w:t>
         </w:r>
         <w:r>
           <w:fldChar w:fldCharType="end"/>
@@ -4148,7 +4319,7 @@
 </file>
 
 <file path=customXml/itemProps1.xml><?xml version="1.0" encoding="utf-8"?>
-<ds:datastoreItem xmlns:ds="http://schemas.openxmlformats.org/officeDocument/2006/customXml" ds:itemID="{36FCEA01-05D6-4693-8457-CD77977A8D3B}">
+<ds:datastoreItem xmlns:ds="http://schemas.openxmlformats.org/officeDocument/2006/customXml" ds:itemID="{D7F5AEA1-086C-4D4C-B47D-CD7D721746BA}">
   <ds:schemaRefs>
     <ds:schemaRef ds:uri="http://schemas.openxmlformats.org/officeDocument/2006/bibliography"/>
   </ds:schemaRefs>

</xml_diff>